<commit_message>
Added the WAVL presentation.
</commit_message>
<xml_diff>
--- a/UMLs.docx
+++ b/UMLs.docx
@@ -38,7 +38,6 @@
       <w:pPr>
         <w:bidi/>
         <w:rPr>
-          <w:rFonts w:hint="cs"/>
           <w:rtl/>
         </w:rPr>
       </w:pPr>
@@ -1939,20 +1938,18 @@
                 <w:color w:val="000000"/>
                 <w:sz w:val="18"/>
                 <w:szCs w:val="18"/>
-                <w:shd w:val="clear" w:color="auto" w:fill="E4E4FF"/>
-              </w:rPr>
-              <w:t>relationWithChild</w:t>
-            </w:r>
-            <w:proofErr w:type="spellEnd"/>
-            <w:r>
-              <w:rPr>
-                <w:color w:val="000000"/>
-                <w:sz w:val="18"/>
-                <w:szCs w:val="18"/>
-                <w:shd w:val="clear" w:color="auto" w:fill="E4E4FF"/>
-              </w:rPr>
-              <w:t xml:space="preserve"> </w:t>
-            </w:r>
+              </w:rPr>
+              <w:t>re</w:t>
+            </w:r>
+            <w:r>
+              <w:rPr>
+                <w:color w:val="000000"/>
+                <w:sz w:val="18"/>
+                <w:szCs w:val="18"/>
+              </w:rPr>
+              <w:t>lationWithChild</w:t>
+            </w:r>
+            <w:proofErr w:type="spellEnd"/>
             <w:r>
               <w:rPr>
                 <w:color w:val="000000"/>
@@ -1979,6 +1976,8 @@
               </w:rPr>
               <w:t>)</w:t>
             </w:r>
+            <w:bookmarkStart w:id="0" w:name="_GoBack"/>
+            <w:bookmarkEnd w:id="0"/>
           </w:p>
         </w:tc>
       </w:tr>
@@ -4007,8 +4006,6 @@
               </w:rPr>
               <w:t>TODO</w:t>
             </w:r>
-            <w:bookmarkStart w:id="0" w:name="_GoBack"/>
-            <w:bookmarkEnd w:id="0"/>
           </w:p>
         </w:tc>
       </w:tr>

</xml_diff>